<commit_message>
assignments on collection & exception handling
</commit_message>
<xml_diff>
--- a/Morning Batch/Notes.docx
+++ b/Morning Batch/Notes.docx
@@ -9902,6 +9902,927 @@
           <w:szCs w:val="24"/>
         </w:rPr>
       </w:pPr>
+      <w:r>
+        <w:rPr>
+          <w:rFonts w:ascii="Consolas" w:hAnsi="Consolas"/>
+          <w:sz w:val="24"/>
+          <w:szCs w:val="24"/>
+          <w:highlight w:val="yellow"/>
+        </w:rPr>
+        <w:t>Local</w:t>
+      </w:r>
+      <w:r>
+        <w:rPr>
+          <w:rFonts w:ascii="Consolas" w:hAnsi="Consolas"/>
+          <w:sz w:val="24"/>
+          <w:szCs w:val="24"/>
+          <w:highlight w:val="yellow"/>
+        </w:rPr>
+        <w:t>ization(l10n) and Internationalization(i18n)</w:t>
+      </w:r>
+      <w:r>
+        <w:rPr>
+          <w:rFonts w:ascii="Consolas" w:hAnsi="Consolas"/>
+          <w:sz w:val="24"/>
+          <w:szCs w:val="24"/>
+          <w:highlight w:val="yellow"/>
+        </w:rPr>
+        <w:t>:</w:t>
+      </w:r>
+    </w:p>
+    <w:p>
+      <w:pPr>
+        <w:tabs>
+          <w:tab w:val="left" w:pos="6244"/>
+        </w:tabs>
+        <w:rPr>
+          <w:rFonts w:ascii="Consolas" w:hAnsi="Consolas"/>
+          <w:sz w:val="24"/>
+          <w:szCs w:val="24"/>
+        </w:rPr>
+      </w:pPr>
+      <w:r>
+        <w:rPr>
+          <w:rFonts w:ascii="Consolas" w:hAnsi="Consolas"/>
+          <w:sz w:val="24"/>
+          <w:szCs w:val="24"/>
+        </w:rPr>
+        <w:t>Localization is to adapt your applications to particular region or language, like showing contents in the language specific to the region or locale, you can adapt applications to multiple regions and languages where your application can show the content in the language the particular country understands which is called as internationalization</w:t>
+      </w:r>
+      <w:r>
+        <w:rPr>
+          <w:rFonts w:ascii="Consolas" w:hAnsi="Consolas"/>
+          <w:sz w:val="24"/>
+          <w:szCs w:val="24"/>
+        </w:rPr>
+        <w:t>.</w:t>
+      </w:r>
+    </w:p>
+    <w:p>
+      <w:pPr>
+        <w:tabs>
+          <w:tab w:val="left" w:pos="6244"/>
+        </w:tabs>
+        <w:rPr>
+          <w:rFonts w:ascii="Consolas" w:hAnsi="Consolas"/>
+          <w:sz w:val="24"/>
+          <w:szCs w:val="24"/>
+        </w:rPr>
+      </w:pPr>
+      <w:r>
+        <w:rPr>
+          <w:rFonts w:ascii="Consolas" w:hAnsi="Consolas"/>
+          <w:sz w:val="24"/>
+          <w:szCs w:val="24"/>
+        </w:rPr>
+        <w:t>For localization we have a Locale class that can load some resource bundles which will have text in different languages and loading these texts for a particular region based on their locality makes your application to meet global customers</w:t>
+      </w:r>
+    </w:p>
+    <w:p>
+      <w:pPr>
+        <w:tabs>
+          <w:tab w:val="left" w:pos="6244"/>
+        </w:tabs>
+        <w:rPr>
+          <w:rFonts w:ascii="Consolas" w:hAnsi="Consolas"/>
+          <w:sz w:val="24"/>
+          <w:szCs w:val="24"/>
+        </w:rPr>
+      </w:pPr>
+      <w:r>
+        <w:rPr>
+          <w:rFonts w:ascii="Consolas" w:hAnsi="Consolas"/>
+          <w:sz w:val="24"/>
+          <w:szCs w:val="24"/>
+        </w:rPr>
+        <w:t>Create some properties file in the classpath i.e, src folder</w:t>
+      </w:r>
+    </w:p>
+    <w:p>
+      <w:pPr>
+        <w:tabs>
+          <w:tab w:val="left" w:pos="6244"/>
+        </w:tabs>
+        <w:rPr>
+          <w:rFonts w:ascii="Consolas" w:hAnsi="Consolas"/>
+          <w:sz w:val="24"/>
+          <w:szCs w:val="24"/>
+        </w:rPr>
+      </w:pPr>
+      <w:r>
+        <w:rPr>
+          <w:rFonts w:ascii="Consolas" w:hAnsi="Consolas"/>
+          <w:noProof/>
+          <w:sz w:val="24"/>
+          <w:szCs w:val="24"/>
+        </w:rPr>
+        <w:drawing>
+          <wp:inline distT="0" distB="0" distL="0" distR="0">
+            <wp:extent cx="5727700" cy="2458085"/>
+            <wp:effectExtent l="19050" t="0" r="6350" b="0"/>
+            <wp:docPr id="24" name="Picture 1"/>
+            <wp:cNvGraphicFramePr>
+              <a:graphicFrameLocks xmlns:a="http://schemas.openxmlformats.org/drawingml/2006/main" noChangeAspect="1"/>
+            </wp:cNvGraphicFramePr>
+            <a:graphic xmlns:a="http://schemas.openxmlformats.org/drawingml/2006/main">
+              <a:graphicData uri="http://schemas.openxmlformats.org/drawingml/2006/picture">
+                <pic:pic xmlns:pic="http://schemas.openxmlformats.org/drawingml/2006/picture">
+                  <pic:nvPicPr>
+                    <pic:cNvPr id="0" name="Picture 1"/>
+                    <pic:cNvPicPr>
+                      <a:picLocks noChangeAspect="1" noChangeArrowheads="1"/>
+                    </pic:cNvPicPr>
+                  </pic:nvPicPr>
+                  <pic:blipFill>
+                    <a:blip r:embed="rId29"/>
+                    <a:srcRect/>
+                    <a:stretch>
+                      <a:fillRect/>
+                    </a:stretch>
+                  </pic:blipFill>
+                  <pic:spPr bwMode="auto">
+                    <a:xfrm>
+                      <a:off x="0" y="0"/>
+                      <a:ext cx="5727700" cy="2458085"/>
+                    </a:xfrm>
+                    <a:prstGeom prst="rect">
+                      <a:avLst/>
+                    </a:prstGeom>
+                    <a:noFill/>
+                    <a:ln w="9525">
+                      <a:noFill/>
+                      <a:miter lim="800000"/>
+                      <a:headEnd/>
+                      <a:tailEnd/>
+                    </a:ln>
+                  </pic:spPr>
+                </pic:pic>
+              </a:graphicData>
+            </a:graphic>
+          </wp:inline>
+        </w:drawing>
+      </w:r>
+    </w:p>
+    <w:p>
+      <w:pPr>
+        <w:tabs>
+          <w:tab w:val="left" w:pos="6244"/>
+        </w:tabs>
+        <w:rPr>
+          <w:rFonts w:ascii="Consolas" w:hAnsi="Consolas"/>
+          <w:sz w:val="24"/>
+          <w:szCs w:val="24"/>
+        </w:rPr>
+      </w:pPr>
+      <w:r>
+        <w:rPr>
+          <w:rFonts w:ascii="Consolas" w:hAnsi="Consolas"/>
+          <w:sz w:val="24"/>
+          <w:szCs w:val="24"/>
+        </w:rPr>
+        <w:t>You can load these resource bundles to display the greetings in different languages with the help of Locale</w:t>
+      </w:r>
+    </w:p>
+    <w:p>
+      <w:pPr>
+        <w:tabs>
+          <w:tab w:val="left" w:pos="6244"/>
+        </w:tabs>
+        <w:rPr>
+          <w:rFonts w:ascii="Consolas" w:hAnsi="Consolas"/>
+          <w:sz w:val="24"/>
+          <w:szCs w:val="24"/>
+        </w:rPr>
+      </w:pPr>
+      <w:r>
+        <w:rPr>
+          <w:rFonts w:ascii="Consolas" w:hAnsi="Consolas"/>
+          <w:noProof/>
+          <w:sz w:val="24"/>
+          <w:szCs w:val="24"/>
+        </w:rPr>
+        <w:lastRenderedPageBreak/>
+        <w:drawing>
+          <wp:inline distT="0" distB="0" distL="0" distR="0">
+            <wp:extent cx="5727700" cy="3884295"/>
+            <wp:effectExtent l="19050" t="0" r="6350" b="0"/>
+            <wp:docPr id="25" name="Picture 2"/>
+            <wp:cNvGraphicFramePr>
+              <a:graphicFrameLocks xmlns:a="http://schemas.openxmlformats.org/drawingml/2006/main" noChangeAspect="1"/>
+            </wp:cNvGraphicFramePr>
+            <a:graphic xmlns:a="http://schemas.openxmlformats.org/drawingml/2006/main">
+              <a:graphicData uri="http://schemas.openxmlformats.org/drawingml/2006/picture">
+                <pic:pic xmlns:pic="http://schemas.openxmlformats.org/drawingml/2006/picture">
+                  <pic:nvPicPr>
+                    <pic:cNvPr id="0" name="Picture 2"/>
+                    <pic:cNvPicPr>
+                      <a:picLocks noChangeAspect="1" noChangeArrowheads="1"/>
+                    </pic:cNvPicPr>
+                  </pic:nvPicPr>
+                  <pic:blipFill>
+                    <a:blip r:embed="rId30"/>
+                    <a:srcRect/>
+                    <a:stretch>
+                      <a:fillRect/>
+                    </a:stretch>
+                  </pic:blipFill>
+                  <pic:spPr bwMode="auto">
+                    <a:xfrm>
+                      <a:off x="0" y="0"/>
+                      <a:ext cx="5727700" cy="3884295"/>
+                    </a:xfrm>
+                    <a:prstGeom prst="rect">
+                      <a:avLst/>
+                    </a:prstGeom>
+                    <a:noFill/>
+                    <a:ln w="9525">
+                      <a:noFill/>
+                      <a:miter lim="800000"/>
+                      <a:headEnd/>
+                      <a:tailEnd/>
+                    </a:ln>
+                  </pic:spPr>
+                </pic:pic>
+              </a:graphicData>
+            </a:graphic>
+          </wp:inline>
+        </w:drawing>
+      </w:r>
+    </w:p>
+    <w:p>
+      <w:pPr>
+        <w:tabs>
+          <w:tab w:val="left" w:pos="6244"/>
+        </w:tabs>
+        <w:rPr>
+          <w:rFonts w:ascii="Consolas" w:hAnsi="Consolas"/>
+          <w:sz w:val="24"/>
+          <w:szCs w:val="24"/>
+        </w:rPr>
+      </w:pPr>
+    </w:p>
+    <w:p>
+      <w:pPr>
+        <w:tabs>
+          <w:tab w:val="left" w:pos="6244"/>
+        </w:tabs>
+        <w:rPr>
+          <w:rFonts w:ascii="Consolas" w:hAnsi="Consolas"/>
+          <w:sz w:val="24"/>
+          <w:szCs w:val="24"/>
+        </w:rPr>
+      </w:pPr>
+    </w:p>
+    <w:p>
+      <w:pPr>
+        <w:tabs>
+          <w:tab w:val="left" w:pos="6244"/>
+        </w:tabs>
+        <w:rPr>
+          <w:rFonts w:ascii="Consolas" w:hAnsi="Consolas"/>
+          <w:sz w:val="24"/>
+          <w:szCs w:val="24"/>
+        </w:rPr>
+      </w:pPr>
+      <w:r>
+        <w:rPr>
+          <w:rFonts w:ascii="Consolas" w:hAnsi="Consolas"/>
+          <w:sz w:val="24"/>
+          <w:szCs w:val="24"/>
+        </w:rPr>
+        <w:t>NIO</w:t>
+      </w:r>
+      <w:r>
+        <w:rPr>
+          <w:rFonts w:ascii="Consolas" w:hAnsi="Consolas"/>
+          <w:sz w:val="24"/>
+          <w:szCs w:val="24"/>
+        </w:rPr>
+        <w:t>(New IO)</w:t>
+      </w:r>
+      <w:r>
+        <w:rPr>
+          <w:rFonts w:ascii="Consolas" w:hAnsi="Consolas"/>
+          <w:sz w:val="24"/>
+          <w:szCs w:val="24"/>
+        </w:rPr>
+        <w:t>: It is a package that gives you API’s to work on files and paths</w:t>
+      </w:r>
+    </w:p>
+    <w:p>
+      <w:pPr>
+        <w:tabs>
+          <w:tab w:val="left" w:pos="6244"/>
+        </w:tabs>
+        <w:rPr>
+          <w:rFonts w:ascii="Consolas" w:hAnsi="Consolas"/>
+          <w:sz w:val="24"/>
+          <w:szCs w:val="24"/>
+        </w:rPr>
+      </w:pPr>
+      <w:r>
+        <w:rPr>
+          <w:rFonts w:ascii="Consolas" w:hAnsi="Consolas"/>
+          <w:noProof/>
+          <w:sz w:val="24"/>
+          <w:szCs w:val="24"/>
+        </w:rPr>
+        <w:drawing>
+          <wp:inline distT="0" distB="0" distL="0" distR="0">
+            <wp:extent cx="5727700" cy="2458085"/>
+            <wp:effectExtent l="19050" t="0" r="6350" b="0"/>
+            <wp:docPr id="26" name="Picture 3"/>
+            <wp:cNvGraphicFramePr>
+              <a:graphicFrameLocks xmlns:a="http://schemas.openxmlformats.org/drawingml/2006/main" noChangeAspect="1"/>
+            </wp:cNvGraphicFramePr>
+            <a:graphic xmlns:a="http://schemas.openxmlformats.org/drawingml/2006/main">
+              <a:graphicData uri="http://schemas.openxmlformats.org/drawingml/2006/picture">
+                <pic:pic xmlns:pic="http://schemas.openxmlformats.org/drawingml/2006/picture">
+                  <pic:nvPicPr>
+                    <pic:cNvPr id="0" name="Picture 3"/>
+                    <pic:cNvPicPr>
+                      <a:picLocks noChangeAspect="1" noChangeArrowheads="1"/>
+                    </pic:cNvPicPr>
+                  </pic:nvPicPr>
+                  <pic:blipFill>
+                    <a:blip r:embed="rId31"/>
+                    <a:srcRect/>
+                    <a:stretch>
+                      <a:fillRect/>
+                    </a:stretch>
+                  </pic:blipFill>
+                  <pic:spPr bwMode="auto">
+                    <a:xfrm>
+                      <a:off x="0" y="0"/>
+                      <a:ext cx="5727700" cy="2458085"/>
+                    </a:xfrm>
+                    <a:prstGeom prst="rect">
+                      <a:avLst/>
+                    </a:prstGeom>
+                    <a:noFill/>
+                    <a:ln w="9525">
+                      <a:noFill/>
+                      <a:miter lim="800000"/>
+                      <a:headEnd/>
+                      <a:tailEnd/>
+                    </a:ln>
+                  </pic:spPr>
+                </pic:pic>
+              </a:graphicData>
+            </a:graphic>
+          </wp:inline>
+        </w:drawing>
+      </w:r>
+    </w:p>
+    <w:p>
+      <w:pPr>
+        <w:tabs>
+          <w:tab w:val="left" w:pos="6244"/>
+        </w:tabs>
+        <w:rPr>
+          <w:rFonts w:ascii="Consolas" w:hAnsi="Consolas"/>
+          <w:sz w:val="24"/>
+          <w:szCs w:val="24"/>
+        </w:rPr>
+      </w:pPr>
+    </w:p>
+    <w:p>
+      <w:pPr>
+        <w:tabs>
+          <w:tab w:val="left" w:pos="6244"/>
+        </w:tabs>
+        <w:rPr>
+          <w:rFonts w:ascii="Consolas" w:hAnsi="Consolas"/>
+          <w:sz w:val="24"/>
+          <w:szCs w:val="24"/>
+        </w:rPr>
+      </w:pPr>
+    </w:p>
+    <w:p>
+      <w:pPr>
+        <w:tabs>
+          <w:tab w:val="left" w:pos="6244"/>
+        </w:tabs>
+        <w:rPr>
+          <w:rFonts w:ascii="Consolas" w:hAnsi="Consolas"/>
+          <w:sz w:val="24"/>
+          <w:szCs w:val="24"/>
+        </w:rPr>
+      </w:pPr>
+    </w:p>
+    <w:p>
+      <w:pPr>
+        <w:tabs>
+          <w:tab w:val="left" w:pos="6244"/>
+        </w:tabs>
+        <w:rPr>
+          <w:rFonts w:ascii="Consolas" w:hAnsi="Consolas"/>
+          <w:sz w:val="24"/>
+          <w:szCs w:val="24"/>
+        </w:rPr>
+      </w:pPr>
+      <w:r>
+        <w:rPr>
+          <w:rFonts w:ascii="Consolas" w:hAnsi="Consolas"/>
+          <w:sz w:val="24"/>
+          <w:szCs w:val="24"/>
+          <w:highlight w:val="yellow"/>
+        </w:rPr>
+        <w:lastRenderedPageBreak/>
+        <w:t>Exercise:</w:t>
+      </w:r>
+    </w:p>
+    <w:p>
+      <w:pPr>
+        <w:tabs>
+          <w:tab w:val="left" w:pos="6244"/>
+        </w:tabs>
+        <w:rPr>
+          <w:rFonts w:ascii="Consolas" w:hAnsi="Consolas"/>
+          <w:sz w:val="24"/>
+          <w:szCs w:val="24"/>
+        </w:rPr>
+      </w:pPr>
+      <w:r>
+        <w:rPr>
+          <w:rFonts w:ascii="Consolas" w:hAnsi="Consolas"/>
+          <w:sz w:val="24"/>
+          <w:szCs w:val="24"/>
+        </w:rPr>
+        <w:t>You need to store account information in the collection and perform some operations as shown below</w:t>
+      </w:r>
+    </w:p>
+    <w:p>
+      <w:pPr>
+        <w:pStyle w:val="ListParagraph"/>
+        <w:numPr>
+          <w:ilvl w:val="0"/>
+          <w:numId w:val="10"/>
+        </w:numPr>
+        <w:tabs>
+          <w:tab w:val="left" w:pos="6244"/>
+        </w:tabs>
+        <w:rPr>
+          <w:rFonts w:ascii="Consolas" w:hAnsi="Consolas"/>
+          <w:sz w:val="24"/>
+          <w:szCs w:val="24"/>
+        </w:rPr>
+      </w:pPr>
+      <w:r>
+        <w:rPr>
+          <w:rFonts w:ascii="Consolas" w:hAnsi="Consolas"/>
+          <w:sz w:val="24"/>
+          <w:szCs w:val="24"/>
+        </w:rPr>
+        <w:t>Create a menu that displays following options</w:t>
+      </w:r>
+    </w:p>
+    <w:p>
+      <w:pPr>
+        <w:pStyle w:val="ListParagraph"/>
+        <w:numPr>
+          <w:ilvl w:val="1"/>
+          <w:numId w:val="10"/>
+        </w:numPr>
+        <w:tabs>
+          <w:tab w:val="left" w:pos="6244"/>
+        </w:tabs>
+        <w:rPr>
+          <w:rFonts w:ascii="Consolas" w:hAnsi="Consolas"/>
+          <w:sz w:val="24"/>
+          <w:szCs w:val="24"/>
+        </w:rPr>
+      </w:pPr>
+      <w:r>
+        <w:rPr>
+          <w:rFonts w:ascii="Consolas" w:hAnsi="Consolas"/>
+          <w:sz w:val="24"/>
+          <w:szCs w:val="24"/>
+        </w:rPr>
+        <w:t>Add account</w:t>
+      </w:r>
+    </w:p>
+    <w:p>
+      <w:pPr>
+        <w:pStyle w:val="ListParagraph"/>
+        <w:numPr>
+          <w:ilvl w:val="1"/>
+          <w:numId w:val="10"/>
+        </w:numPr>
+        <w:tabs>
+          <w:tab w:val="left" w:pos="6244"/>
+        </w:tabs>
+        <w:rPr>
+          <w:rFonts w:ascii="Consolas" w:hAnsi="Consolas"/>
+          <w:sz w:val="24"/>
+          <w:szCs w:val="24"/>
+        </w:rPr>
+      </w:pPr>
+      <w:r>
+        <w:rPr>
+          <w:rFonts w:ascii="Consolas" w:hAnsi="Consolas"/>
+          <w:sz w:val="24"/>
+          <w:szCs w:val="24"/>
+        </w:rPr>
+        <w:t>Remove account by account number</w:t>
+      </w:r>
+    </w:p>
+    <w:p>
+      <w:pPr>
+        <w:pStyle w:val="ListParagraph"/>
+        <w:numPr>
+          <w:ilvl w:val="1"/>
+          <w:numId w:val="10"/>
+        </w:numPr>
+        <w:tabs>
+          <w:tab w:val="left" w:pos="6244"/>
+        </w:tabs>
+        <w:rPr>
+          <w:rFonts w:ascii="Consolas" w:hAnsi="Consolas"/>
+          <w:sz w:val="24"/>
+          <w:szCs w:val="24"/>
+        </w:rPr>
+      </w:pPr>
+      <w:r>
+        <w:rPr>
+          <w:rFonts w:ascii="Consolas" w:hAnsi="Consolas"/>
+          <w:sz w:val="24"/>
+          <w:szCs w:val="24"/>
+        </w:rPr>
+        <w:t>Display account by account number</w:t>
+      </w:r>
+    </w:p>
+    <w:p>
+      <w:pPr>
+        <w:pStyle w:val="ListParagraph"/>
+        <w:numPr>
+          <w:ilvl w:val="1"/>
+          <w:numId w:val="10"/>
+        </w:numPr>
+        <w:tabs>
+          <w:tab w:val="left" w:pos="6244"/>
+        </w:tabs>
+        <w:rPr>
+          <w:rFonts w:ascii="Consolas" w:hAnsi="Consolas"/>
+          <w:sz w:val="24"/>
+          <w:szCs w:val="24"/>
+        </w:rPr>
+      </w:pPr>
+      <w:r>
+        <w:rPr>
+          <w:rFonts w:ascii="Consolas" w:hAnsi="Consolas"/>
+          <w:sz w:val="24"/>
+          <w:szCs w:val="24"/>
+        </w:rPr>
+        <w:t>Display all account by account number</w:t>
+      </w:r>
+    </w:p>
+    <w:p>
+      <w:pPr>
+        <w:pStyle w:val="ListParagraph"/>
+        <w:numPr>
+          <w:ilvl w:val="1"/>
+          <w:numId w:val="10"/>
+        </w:numPr>
+        <w:tabs>
+          <w:tab w:val="left" w:pos="6244"/>
+        </w:tabs>
+        <w:rPr>
+          <w:rFonts w:ascii="Consolas" w:hAnsi="Consolas"/>
+          <w:sz w:val="24"/>
+          <w:szCs w:val="24"/>
+        </w:rPr>
+      </w:pPr>
+      <w:r>
+        <w:rPr>
+          <w:rFonts w:ascii="Consolas" w:hAnsi="Consolas"/>
+          <w:sz w:val="24"/>
+          <w:szCs w:val="24"/>
+        </w:rPr>
+        <w:t>Display those account having the balance less than 1000</w:t>
+      </w:r>
+    </w:p>
+    <w:p>
+      <w:pPr>
+        <w:pStyle w:val="ListParagraph"/>
+        <w:numPr>
+          <w:ilvl w:val="1"/>
+          <w:numId w:val="10"/>
+        </w:numPr>
+        <w:tabs>
+          <w:tab w:val="left" w:pos="6244"/>
+        </w:tabs>
+        <w:rPr>
+          <w:rFonts w:ascii="Consolas" w:hAnsi="Consolas"/>
+          <w:sz w:val="24"/>
+          <w:szCs w:val="24"/>
+        </w:rPr>
+      </w:pPr>
+      <w:r>
+        <w:rPr>
+          <w:rFonts w:ascii="Consolas" w:hAnsi="Consolas"/>
+          <w:sz w:val="24"/>
+          <w:szCs w:val="24"/>
+        </w:rPr>
+        <w:t>Exit</w:t>
+      </w:r>
+    </w:p>
+    <w:p>
+      <w:pPr>
+        <w:pStyle w:val="ListParagraph"/>
+        <w:numPr>
+          <w:ilvl w:val="0"/>
+          <w:numId w:val="10"/>
+        </w:numPr>
+        <w:tabs>
+          <w:tab w:val="left" w:pos="6244"/>
+        </w:tabs>
+        <w:rPr>
+          <w:rFonts w:ascii="Consolas" w:hAnsi="Consolas"/>
+          <w:sz w:val="24"/>
+          <w:szCs w:val="24"/>
+        </w:rPr>
+      </w:pPr>
+      <w:r>
+        <w:rPr>
+          <w:rFonts w:ascii="Consolas" w:hAnsi="Consolas"/>
+          <w:sz w:val="24"/>
+          <w:szCs w:val="24"/>
+        </w:rPr>
+        <w:t>Conditions are:</w:t>
+      </w:r>
+    </w:p>
+    <w:p>
+      <w:pPr>
+        <w:pStyle w:val="ListParagraph"/>
+        <w:numPr>
+          <w:ilvl w:val="1"/>
+          <w:numId w:val="10"/>
+        </w:numPr>
+        <w:tabs>
+          <w:tab w:val="left" w:pos="6244"/>
+        </w:tabs>
+        <w:rPr>
+          <w:rFonts w:ascii="Consolas" w:hAnsi="Consolas"/>
+          <w:sz w:val="24"/>
+          <w:szCs w:val="24"/>
+        </w:rPr>
+      </w:pPr>
+      <w:r>
+        <w:rPr>
+          <w:rFonts w:ascii="Consolas" w:hAnsi="Consolas"/>
+          <w:sz w:val="24"/>
+          <w:szCs w:val="24"/>
+        </w:rPr>
+        <w:t>While adding account you must pass account number, name and amount at runtime, if duplicate account number is passed you must throw AccountAlreadyException and display that error in the console</w:t>
+      </w:r>
+    </w:p>
+    <w:p>
+      <w:pPr>
+        <w:pStyle w:val="ListParagraph"/>
+        <w:numPr>
+          <w:ilvl w:val="1"/>
+          <w:numId w:val="10"/>
+        </w:numPr>
+        <w:tabs>
+          <w:tab w:val="left" w:pos="6244"/>
+        </w:tabs>
+        <w:rPr>
+          <w:rFonts w:ascii="Consolas" w:hAnsi="Consolas"/>
+          <w:sz w:val="24"/>
+          <w:szCs w:val="24"/>
+        </w:rPr>
+      </w:pPr>
+      <w:r>
+        <w:rPr>
+          <w:rFonts w:ascii="Consolas" w:hAnsi="Consolas"/>
+          <w:sz w:val="24"/>
+          <w:szCs w:val="24"/>
+        </w:rPr>
+        <w:t>While removing account by account number, you must pass the account number at runtime and display the account details, if account number is not present you must throw AccountNotFoundException and display the error message in the conolse</w:t>
+      </w:r>
+    </w:p>
+    <w:p>
+      <w:pPr>
+        <w:pStyle w:val="ListParagraph"/>
+        <w:numPr>
+          <w:ilvl w:val="1"/>
+          <w:numId w:val="10"/>
+        </w:numPr>
+        <w:tabs>
+          <w:tab w:val="left" w:pos="6244"/>
+        </w:tabs>
+        <w:rPr>
+          <w:rFonts w:ascii="Consolas" w:hAnsi="Consolas"/>
+          <w:sz w:val="24"/>
+          <w:szCs w:val="24"/>
+        </w:rPr>
+      </w:pPr>
+      <w:r>
+        <w:rPr>
+          <w:rFonts w:ascii="Consolas" w:hAnsi="Consolas"/>
+          <w:sz w:val="24"/>
+          <w:szCs w:val="24"/>
+        </w:rPr>
+        <w:t>While Displaying the account details you must pass account number at runtime and display the details if account number doesn’t exist you must throw AccountNotFoundException and display the error in the console</w:t>
+      </w:r>
+    </w:p>
+    <w:p>
+      <w:pPr>
+        <w:pStyle w:val="ListParagraph"/>
+        <w:numPr>
+          <w:ilvl w:val="1"/>
+          <w:numId w:val="10"/>
+        </w:numPr>
+        <w:tabs>
+          <w:tab w:val="left" w:pos="6244"/>
+        </w:tabs>
+        <w:rPr>
+          <w:rFonts w:ascii="Consolas" w:hAnsi="Consolas"/>
+          <w:sz w:val="24"/>
+          <w:szCs w:val="24"/>
+        </w:rPr>
+      </w:pPr>
+      <w:r>
+        <w:rPr>
+          <w:rFonts w:ascii="Consolas" w:hAnsi="Consolas"/>
+          <w:sz w:val="24"/>
+          <w:szCs w:val="24"/>
+        </w:rPr>
+        <w:t>Display All will display all the accounts details</w:t>
+      </w:r>
+    </w:p>
+    <w:p>
+      <w:pPr>
+        <w:pStyle w:val="ListParagraph"/>
+        <w:numPr>
+          <w:ilvl w:val="1"/>
+          <w:numId w:val="10"/>
+        </w:numPr>
+        <w:tabs>
+          <w:tab w:val="left" w:pos="6244"/>
+        </w:tabs>
+        <w:rPr>
+          <w:rFonts w:ascii="Consolas" w:hAnsi="Consolas"/>
+          <w:sz w:val="24"/>
+          <w:szCs w:val="24"/>
+        </w:rPr>
+      </w:pPr>
+      <w:r>
+        <w:rPr>
+          <w:rFonts w:ascii="Consolas" w:hAnsi="Consolas"/>
+          <w:sz w:val="24"/>
+          <w:szCs w:val="24"/>
+        </w:rPr>
+        <w:t>Display those accounts having balance less than 1000 will display only those accounts with balance less than 1000</w:t>
+      </w:r>
+    </w:p>
+    <w:p>
+      <w:pPr>
+        <w:pStyle w:val="ListParagraph"/>
+        <w:numPr>
+          <w:ilvl w:val="1"/>
+          <w:numId w:val="10"/>
+        </w:numPr>
+        <w:tabs>
+          <w:tab w:val="left" w:pos="6244"/>
+        </w:tabs>
+        <w:rPr>
+          <w:rFonts w:ascii="Consolas" w:hAnsi="Consolas"/>
+          <w:sz w:val="24"/>
+          <w:szCs w:val="24"/>
+        </w:rPr>
+      </w:pPr>
+      <w:r>
+        <w:rPr>
+          <w:rFonts w:ascii="Consolas" w:hAnsi="Consolas"/>
+          <w:sz w:val="24"/>
+          <w:szCs w:val="24"/>
+        </w:rPr>
+        <w:t>Repeat the menu until you wish to exit</w:t>
+      </w:r>
+    </w:p>
+    <w:p>
+      <w:pPr>
+        <w:pStyle w:val="ListParagraph"/>
+        <w:numPr>
+          <w:ilvl w:val="1"/>
+          <w:numId w:val="10"/>
+        </w:numPr>
+        <w:tabs>
+          <w:tab w:val="left" w:pos="6244"/>
+        </w:tabs>
+        <w:rPr>
+          <w:rFonts w:ascii="Consolas" w:hAnsi="Consolas"/>
+          <w:sz w:val="24"/>
+          <w:szCs w:val="24"/>
+        </w:rPr>
+      </w:pPr>
+      <w:r>
+        <w:rPr>
+          <w:rFonts w:ascii="Consolas" w:hAnsi="Consolas"/>
+          <w:sz w:val="24"/>
+          <w:szCs w:val="24"/>
+        </w:rPr>
+        <w:t>Main all the account objects in Collection(it has to be created separate from the main class)</w:t>
+      </w:r>
+    </w:p>
+    <w:p>
+      <w:pPr>
+        <w:pStyle w:val="ListParagraph"/>
+        <w:numPr>
+          <w:ilvl w:val="1"/>
+          <w:numId w:val="10"/>
+        </w:numPr>
+        <w:tabs>
+          <w:tab w:val="left" w:pos="6244"/>
+        </w:tabs>
+        <w:rPr>
+          <w:rFonts w:ascii="Consolas" w:hAnsi="Consolas"/>
+          <w:sz w:val="24"/>
+          <w:szCs w:val="24"/>
+        </w:rPr>
+      </w:pPr>
+      <w:r>
+        <w:rPr>
+          <w:rFonts w:ascii="Consolas" w:hAnsi="Consolas"/>
+          <w:sz w:val="24"/>
+          <w:szCs w:val="24"/>
+        </w:rPr>
+        <w:t xml:space="preserve">Exception classes must be checked exception classes you must handle in the main method but throw them while adding </w:t>
+      </w:r>
+      <w:r>
+        <w:rPr>
+          <w:rFonts w:ascii="Consolas" w:hAnsi="Consolas"/>
+          <w:sz w:val="24"/>
+          <w:szCs w:val="24"/>
+        </w:rPr>
+        <w:t xml:space="preserve">or </w:t>
+      </w:r>
+      <w:r>
+        <w:rPr>
+          <w:rFonts w:ascii="Consolas" w:hAnsi="Consolas"/>
+          <w:sz w:val="24"/>
+          <w:szCs w:val="24"/>
+        </w:rPr>
+        <w:t>removing or displaying</w:t>
+      </w:r>
+      <w:r>
+        <w:rPr>
+          <w:rFonts w:ascii="Consolas" w:hAnsi="Consolas"/>
+          <w:sz w:val="24"/>
+          <w:szCs w:val="24"/>
+        </w:rPr>
+        <w:t xml:space="preserve"> </w:t>
+      </w:r>
+    </w:p>
+    <w:p>
+      <w:pPr>
+        <w:tabs>
+          <w:tab w:val="left" w:pos="6244"/>
+        </w:tabs>
+        <w:rPr>
+          <w:rFonts w:ascii="Consolas" w:hAnsi="Consolas"/>
+          <w:sz w:val="24"/>
+          <w:szCs w:val="24"/>
+        </w:rPr>
+      </w:pPr>
+    </w:p>
+    <w:p>
+      <w:pPr>
+        <w:tabs>
+          <w:tab w:val="left" w:pos="6244"/>
+        </w:tabs>
+        <w:rPr>
+          <w:rFonts w:ascii="Consolas" w:hAnsi="Consolas"/>
+          <w:sz w:val="24"/>
+          <w:szCs w:val="24"/>
+        </w:rPr>
+      </w:pPr>
+    </w:p>
+    <w:p>
+      <w:pPr>
+        <w:tabs>
+          <w:tab w:val="left" w:pos="6244"/>
+        </w:tabs>
+        <w:rPr>
+          <w:rFonts w:ascii="Consolas" w:hAnsi="Consolas"/>
+          <w:sz w:val="24"/>
+          <w:szCs w:val="24"/>
+        </w:rPr>
+      </w:pPr>
+    </w:p>
+    <w:p>
+      <w:pPr>
+        <w:tabs>
+          <w:tab w:val="left" w:pos="6244"/>
+        </w:tabs>
+        <w:rPr>
+          <w:rFonts w:ascii="Consolas" w:hAnsi="Consolas"/>
+          <w:sz w:val="24"/>
+          <w:szCs w:val="24"/>
+        </w:rPr>
+      </w:pPr>
     </w:p>
     <w:p>
       <w:pPr>
@@ -10421,6 +11342,95 @@
     </w:lvl>
   </w:abstractNum>
   <w:abstractNum w:abstractNumId="5">
+    <w:nsid w:val="472524E1"/>
+    <w:multiLevelType w:val="hybridMultilevel"/>
+    <w:tmpl w:val="27069E5E"/>
+    <w:lvl w:ilvl="0" w:tplc="4009000F">
+      <w:start w:val="1"/>
+      <w:numFmt w:val="decimal"/>
+      <w:lvlText w:val="%1."/>
+      <w:lvlJc w:val="left"/>
+      <w:pPr>
+        <w:ind w:left="720" w:hanging="360"/>
+      </w:pPr>
+      <w:rPr>
+        <w:rFonts w:hint="default"/>
+      </w:rPr>
+    </w:lvl>
+    <w:lvl w:ilvl="1" w:tplc="40090019">
+      <w:start w:val="1"/>
+      <w:numFmt w:val="lowerLetter"/>
+      <w:lvlText w:val="%2."/>
+      <w:lvlJc w:val="left"/>
+      <w:pPr>
+        <w:ind w:left="1440" w:hanging="360"/>
+      </w:pPr>
+    </w:lvl>
+    <w:lvl w:ilvl="2" w:tplc="4009001B" w:tentative="1">
+      <w:start w:val="1"/>
+      <w:numFmt w:val="lowerRoman"/>
+      <w:lvlText w:val="%3."/>
+      <w:lvlJc w:val="right"/>
+      <w:pPr>
+        <w:ind w:left="2160" w:hanging="180"/>
+      </w:pPr>
+    </w:lvl>
+    <w:lvl w:ilvl="3" w:tplc="4009000F" w:tentative="1">
+      <w:start w:val="1"/>
+      <w:numFmt w:val="decimal"/>
+      <w:lvlText w:val="%4."/>
+      <w:lvlJc w:val="left"/>
+      <w:pPr>
+        <w:ind w:left="2880" w:hanging="360"/>
+      </w:pPr>
+    </w:lvl>
+    <w:lvl w:ilvl="4" w:tplc="40090019" w:tentative="1">
+      <w:start w:val="1"/>
+      <w:numFmt w:val="lowerLetter"/>
+      <w:lvlText w:val="%5."/>
+      <w:lvlJc w:val="left"/>
+      <w:pPr>
+        <w:ind w:left="3600" w:hanging="360"/>
+      </w:pPr>
+    </w:lvl>
+    <w:lvl w:ilvl="5" w:tplc="4009001B" w:tentative="1">
+      <w:start w:val="1"/>
+      <w:numFmt w:val="lowerRoman"/>
+      <w:lvlText w:val="%6."/>
+      <w:lvlJc w:val="right"/>
+      <w:pPr>
+        <w:ind w:left="4320" w:hanging="180"/>
+      </w:pPr>
+    </w:lvl>
+    <w:lvl w:ilvl="6" w:tplc="4009000F" w:tentative="1">
+      <w:start w:val="1"/>
+      <w:numFmt w:val="decimal"/>
+      <w:lvlText w:val="%7."/>
+      <w:lvlJc w:val="left"/>
+      <w:pPr>
+        <w:ind w:left="5040" w:hanging="360"/>
+      </w:pPr>
+    </w:lvl>
+    <w:lvl w:ilvl="7" w:tplc="40090019" w:tentative="1">
+      <w:start w:val="1"/>
+      <w:numFmt w:val="lowerLetter"/>
+      <w:lvlText w:val="%8."/>
+      <w:lvlJc w:val="left"/>
+      <w:pPr>
+        <w:ind w:left="5760" w:hanging="360"/>
+      </w:pPr>
+    </w:lvl>
+    <w:lvl w:ilvl="8" w:tplc="4009001B" w:tentative="1">
+      <w:start w:val="1"/>
+      <w:numFmt w:val="lowerRoman"/>
+      <w:lvlText w:val="%9."/>
+      <w:lvlJc w:val="right"/>
+      <w:pPr>
+        <w:ind w:left="6480" w:hanging="180"/>
+      </w:pPr>
+    </w:lvl>
+  </w:abstractNum>
+  <w:abstractNum w:abstractNumId="6">
     <w:nsid w:val="4E7C24A7"/>
     <w:multiLevelType w:val="hybridMultilevel"/>
     <w:tmpl w:val="AC5CC706"/>
@@ -10509,7 +11519,7 @@
       </w:pPr>
     </w:lvl>
   </w:abstractNum>
-  <w:abstractNum w:abstractNumId="6">
+  <w:abstractNum w:abstractNumId="7">
     <w:nsid w:val="51DC3DC9"/>
     <w:multiLevelType w:val="hybridMultilevel"/>
     <w:tmpl w:val="0FAA525C"/>
@@ -10598,7 +11608,7 @@
       </w:pPr>
     </w:lvl>
   </w:abstractNum>
-  <w:abstractNum w:abstractNumId="7">
+  <w:abstractNum w:abstractNumId="8">
     <w:nsid w:val="650D0076"/>
     <w:multiLevelType w:val="hybridMultilevel"/>
     <w:tmpl w:val="A7783856"/>
@@ -10687,7 +11697,7 @@
       </w:pPr>
     </w:lvl>
   </w:abstractNum>
-  <w:abstractNum w:abstractNumId="8">
+  <w:abstractNum w:abstractNumId="9">
     <w:nsid w:val="7F215D7B"/>
     <w:multiLevelType w:val="hybridMultilevel"/>
     <w:tmpl w:val="2806E17E"/>
@@ -10804,10 +11814,10 @@
     <w:abstractNumId w:val="4"/>
   </w:num>
   <w:num w:numId="2">
-    <w:abstractNumId w:val="8"/>
+    <w:abstractNumId w:val="9"/>
   </w:num>
   <w:num w:numId="3">
-    <w:abstractNumId w:val="5"/>
+    <w:abstractNumId w:val="6"/>
   </w:num>
   <w:num w:numId="4">
     <w:abstractNumId w:val="2"/>
@@ -10816,16 +11826,19 @@
     <w:abstractNumId w:val="1"/>
   </w:num>
   <w:num w:numId="6">
-    <w:abstractNumId w:val="6"/>
+    <w:abstractNumId w:val="7"/>
   </w:num>
   <w:num w:numId="7">
     <w:abstractNumId w:val="3"/>
   </w:num>
   <w:num w:numId="8">
-    <w:abstractNumId w:val="7"/>
+    <w:abstractNumId w:val="8"/>
   </w:num>
   <w:num w:numId="9">
     <w:abstractNumId w:val="0"/>
+  </w:num>
+  <w:num w:numId="10">
+    <w:abstractNumId w:val="5"/>
   </w:num>
 </w:numbering>
 </file>

</xml_diff>